<commit_message>
vergadering week 6 + notes
afgeronde vergadering met notities
</commit_message>
<xml_diff>
--- a/Vergaderingen/Vergadering_week6.docx
+++ b/Vergaderingen/Vergadering_week6.docx
@@ -117,31 +117,131 @@
         </w:rPr>
         <w:t>Thomas:</w:t>
       </w:r>
+      <w:r>
+        <w:rPr>
+          <w:lang w:val="nl-NL"/>
+        </w:rPr>
+        <w:t xml:space="preserve"> afmaken </w:t>
+      </w:r>
+      <w:proofErr w:type="spellStart"/>
+      <w:r>
+        <w:rPr>
+          <w:lang w:val="nl-NL"/>
+        </w:rPr>
+        <w:t>adminpanel</w:t>
+      </w:r>
+      <w:proofErr w:type="spellEnd"/>
+      <w:r>
+        <w:rPr>
+          <w:lang w:val="nl-NL"/>
+        </w:rPr>
+        <w:t xml:space="preserve">, </w:t>
+      </w:r>
+      <w:r>
+        <w:rPr>
+          <w:lang w:val="nl-NL"/>
+        </w:rPr>
+        <w:br/>
+        <w:t>Floris:</w:t>
+      </w:r>
+      <w:r>
+        <w:rPr>
+          <w:lang w:val="nl-NL"/>
+        </w:rPr>
+        <w:t xml:space="preserve"> sales, </w:t>
+      </w:r>
+      <w:proofErr w:type="spellStart"/>
+      <w:r>
+        <w:rPr>
+          <w:lang w:val="nl-NL"/>
+        </w:rPr>
+        <w:t>financién</w:t>
+      </w:r>
+      <w:proofErr w:type="spellEnd"/>
+      <w:r>
+        <w:rPr>
+          <w:lang w:val="nl-NL"/>
+        </w:rPr>
+        <w:t xml:space="preserve">, </w:t>
+      </w:r>
+      <w:proofErr w:type="spellStart"/>
+      <w:r>
+        <w:rPr>
+          <w:lang w:val="nl-NL"/>
+        </w:rPr>
+        <w:t>dev</w:t>
+      </w:r>
+      <w:proofErr w:type="spellEnd"/>
+      <w:r>
+        <w:rPr>
+          <w:lang w:val="nl-NL"/>
+        </w:rPr>
+        <w:t xml:space="preserve"> pages</w:t>
+      </w:r>
+      <w:r>
+        <w:rPr>
+          <w:lang w:val="nl-NL"/>
+        </w:rPr>
+        <w:br/>
+        <w:t>Luke:</w:t>
+      </w:r>
+      <w:r>
+        <w:rPr>
+          <w:lang w:val="nl-NL"/>
+        </w:rPr>
+        <w:t xml:space="preserve"> </w:t>
+      </w:r>
+      <w:proofErr w:type="spellStart"/>
+      <w:r>
+        <w:rPr>
+          <w:lang w:val="nl-NL"/>
+        </w:rPr>
+        <w:t>create</w:t>
+      </w:r>
+      <w:proofErr w:type="spellEnd"/>
+      <w:r>
+        <w:rPr>
+          <w:lang w:val="nl-NL"/>
+        </w:rPr>
+        <w:t xml:space="preserve"> project</w:t>
+      </w:r>
+      <w:r>
+        <w:rPr>
+          <w:lang w:val="nl-NL"/>
+        </w:rPr>
+        <w:br/>
+        <w:t>Derek:</w:t>
+      </w:r>
+      <w:r>
+        <w:rPr>
+          <w:lang w:val="nl-NL"/>
+        </w:rPr>
+        <w:t xml:space="preserve"> client information</w:t>
+      </w:r>
+    </w:p>
+    <w:p>
+      <w:pPr>
+        <w:rPr>
+          <w:lang w:val="nl-NL"/>
+        </w:rPr>
+      </w:pPr>
+    </w:p>
+    <w:p>
+      <w:pPr>
+        <w:rPr>
+          <w:lang w:val="nl-NL"/>
+        </w:rPr>
+      </w:pPr>
       <w:bookmarkStart w:id="0" w:name="_GoBack"/>
       <w:bookmarkEnd w:id="0"/>
-      <w:r>
-        <w:rPr>
-          <w:lang w:val="nl-NL"/>
-        </w:rPr>
-        <w:br/>
-        <w:t>Floris:</w:t>
-      </w:r>
-      <w:r>
-        <w:rPr>
-          <w:lang w:val="nl-NL"/>
-        </w:rPr>
-        <w:br/>
-        <w:t>Luke:</w:t>
-      </w:r>
-      <w:r>
-        <w:rPr>
-          <w:lang w:val="nl-NL"/>
-        </w:rPr>
-        <w:br/>
-        <w:t>Derek:</w:t>
-      </w:r>
     </w:p>
-    <w:p/>
+    <w:p>
+      <w:pPr>
+        <w:rPr>
+          <w:lang w:val="nl-NL"/>
+        </w:rPr>
+      </w:pPr>
+    </w:p>
     <w:sectPr>
       <w:pgSz w:w="11906" w:h="16838"/>
       <w:pgMar w:top="1440" w:right="1440" w:bottom="1440" w:left="1440" w:header="708" w:footer="708" w:gutter="0"/>
@@ -546,18 +646,18 @@
     <w:lsdException w:name="Hashtag" w:semiHidden="1" w:unhideWhenUsed="1"/>
     <w:lsdException w:name="Unresolved Mention" w:semiHidden="1" w:unhideWhenUsed="1"/>
   </w:latentStyles>
-  <w:style w:type="paragraph" w:default="1" w:styleId="Normal">
+  <w:style w:type="paragraph" w:default="1" w:styleId="Standaard">
     <w:name w:val="Normal"/>
     <w:qFormat/>
     <w:rsid w:val="00603A05"/>
   </w:style>
-  <w:style w:type="character" w:default="1" w:styleId="DefaultParagraphFont">
+  <w:style w:type="character" w:default="1" w:styleId="Standaardalinea-lettertype">
     <w:name w:val="Default Paragraph Font"/>
     <w:uiPriority w:val="1"/>
     <w:semiHidden/>
     <w:unhideWhenUsed/>
   </w:style>
-  <w:style w:type="table" w:default="1" w:styleId="TableNormal">
+  <w:style w:type="table" w:default="1" w:styleId="Standaardtabel">
     <w:name w:val="Normal Table"/>
     <w:uiPriority w:val="99"/>
     <w:semiHidden/>
@@ -572,7 +672,7 @@
       </w:tblCellMar>
     </w:tblPr>
   </w:style>
-  <w:style w:type="numbering" w:default="1" w:styleId="NoList">
+  <w:style w:type="numbering" w:default="1" w:styleId="Geenlijst">
     <w:name w:val="No List"/>
     <w:uiPriority w:val="99"/>
     <w:semiHidden/>

</xml_diff>